<commit_message>
el-271: Feito termo-retorno-atividades-presenciais-alunos.docx e termo-retorno-atividades-presenciais-colaboradores.docx
</commit_message>
<xml_diff>
--- a/docassemble/docassemble/brcomeducalegal/data/templates/termo-retorno-atividades-presenciais-alunos.docx
+++ b/docassemble/docassemble/brcomeducalegal/data/templates/termo-retorno-atividades-presenciais-alunos.docx
@@ -72,7 +72,6 @@
         </w:rPr>
         <w:t xml:space="preserve">ações do Governo Estadual de </w:t>
       </w:r>
-      <w:proofErr w:type="gramStart"/>
       <w:r>
         <w:rPr>
           <w:rFonts w:ascii="Calibri" w:eastAsia="Calibri" w:hAnsi="Calibri" w:cs="Calibri"/>
@@ -80,48 +79,7 @@
           <w:kern w:val="2"/>
           <w:highlight w:val="yellow"/>
         </w:rPr>
-        <w:t xml:space="preserve">{{ </w:t>
-      </w:r>
-      <w:proofErr w:type="spellStart"/>
-      <w:r>
-        <w:rPr>
-          <w:rFonts w:ascii="Calibri" w:eastAsia="Calibri" w:hAnsi="Calibri" w:cs="Calibri"/>
-          <w:spacing w:val="2"/>
-          <w:kern w:val="2"/>
-          <w:highlight w:val="yellow"/>
-        </w:rPr>
-        <w:t>school</w:t>
-      </w:r>
-      <w:proofErr w:type="spellEnd"/>
-      <w:proofErr w:type="gramEnd"/>
-      <w:r>
-        <w:rPr>
-          <w:rFonts w:ascii="Calibri" w:eastAsia="Calibri" w:hAnsi="Calibri" w:cs="Calibri"/>
-          <w:spacing w:val="2"/>
-          <w:kern w:val="2"/>
-          <w:highlight w:val="yellow"/>
-        </w:rPr>
-        <w:t>[“</w:t>
-      </w:r>
-      <w:proofErr w:type="spellStart"/>
-      <w:r>
-        <w:rPr>
-          <w:rFonts w:ascii="Calibri" w:eastAsia="Calibri" w:hAnsi="Calibri" w:cs="Calibri"/>
-          <w:spacing w:val="2"/>
-          <w:kern w:val="2"/>
-          <w:highlight w:val="yellow"/>
-        </w:rPr>
-        <w:t>state</w:t>
-      </w:r>
-      <w:proofErr w:type="spellEnd"/>
-      <w:r>
-        <w:rPr>
-          <w:rFonts w:ascii="Calibri" w:eastAsia="Calibri" w:hAnsi="Calibri" w:cs="Calibri"/>
-          <w:spacing w:val="2"/>
-          <w:kern w:val="2"/>
-          <w:highlight w:val="yellow"/>
-        </w:rPr>
-        <w:t>”] }}</w:t>
+        <w:t>{{ school[“state”] }}</w:t>
       </w:r>
       <w:r>
         <w:rPr>
@@ -137,25 +95,7 @@
           <w:spacing w:val="2"/>
           <w:kern w:val="2"/>
         </w:rPr>
-        <w:t xml:space="preserve">em relação aos cuidados que se deve tomar para evitar ou minimizar os riscos de contaminação com o novo </w:t>
-      </w:r>
-      <w:proofErr w:type="spellStart"/>
-      <w:r>
-        <w:rPr>
-          <w:rFonts w:ascii="Calibri" w:eastAsia="Calibri" w:hAnsi="Calibri" w:cs="Calibri"/>
-          <w:spacing w:val="2"/>
-          <w:kern w:val="2"/>
-        </w:rPr>
-        <w:t>coronavirus</w:t>
-      </w:r>
-      <w:proofErr w:type="spellEnd"/>
-      <w:r>
-        <w:rPr>
-          <w:rFonts w:ascii="Calibri" w:eastAsia="Calibri" w:hAnsi="Calibri" w:cs="Calibri"/>
-          <w:spacing w:val="2"/>
-          <w:kern w:val="2"/>
-        </w:rPr>
-        <w:t>;</w:t>
+        <w:t>em relação aos cuidados que se deve tomar para evitar ou minimizar os riscos de contaminação com o novo coronavirus;</w:t>
       </w:r>
     </w:p>
     <w:p>
@@ -176,7 +116,6 @@
         </w:rPr>
         <w:t xml:space="preserve">Considerando que a Escola </w:t>
       </w:r>
-      <w:proofErr w:type="gramStart"/>
       <w:r>
         <w:rPr>
           <w:rFonts w:ascii="Calibri" w:eastAsia="Calibri" w:hAnsi="Calibri" w:cs="Calibri"/>
@@ -184,68 +123,7 @@
           <w:kern w:val="2"/>
           <w:highlight w:val="yellow"/>
         </w:rPr>
-        <w:t xml:space="preserve">{{ </w:t>
-      </w:r>
-      <w:proofErr w:type="spellStart"/>
-      <w:r>
-        <w:rPr>
-          <w:rFonts w:ascii="Calibri" w:eastAsia="Calibri" w:hAnsi="Calibri" w:cs="Calibri"/>
-          <w:spacing w:val="2"/>
-          <w:kern w:val="2"/>
-          <w:highlight w:val="yellow"/>
-        </w:rPr>
-        <w:t>school</w:t>
-      </w:r>
-      <w:proofErr w:type="spellEnd"/>
-      <w:proofErr w:type="gramEnd"/>
-      <w:r>
-        <w:rPr>
-          <w:rFonts w:ascii="Calibri" w:eastAsia="Calibri" w:hAnsi="Calibri" w:cs="Calibri"/>
-          <w:spacing w:val="2"/>
-          <w:kern w:val="2"/>
-          <w:highlight w:val="yellow"/>
-        </w:rPr>
-        <w:t>[“</w:t>
-      </w:r>
-      <w:proofErr w:type="spellStart"/>
-      <w:r>
-        <w:rPr>
-          <w:rFonts w:ascii="Calibri" w:eastAsia="Calibri" w:hAnsi="Calibri" w:cs="Calibri"/>
-          <w:spacing w:val="2"/>
-          <w:kern w:val="2"/>
-          <w:highlight w:val="yellow"/>
-        </w:rPr>
-        <w:t>legal_name</w:t>
-      </w:r>
-      <w:proofErr w:type="spellEnd"/>
-      <w:r>
-        <w:rPr>
-          <w:rFonts w:ascii="Calibri" w:eastAsia="Calibri" w:hAnsi="Calibri" w:cs="Calibri"/>
-          <w:spacing w:val="2"/>
-          <w:kern w:val="2"/>
-          <w:highlight w:val="yellow"/>
-        </w:rPr>
-        <w:t xml:space="preserve">”] | </w:t>
-      </w:r>
-      <w:proofErr w:type="spellStart"/>
-      <w:r>
-        <w:rPr>
-          <w:rFonts w:ascii="Calibri" w:eastAsia="Calibri" w:hAnsi="Calibri" w:cs="Calibri"/>
-          <w:spacing w:val="2"/>
-          <w:kern w:val="2"/>
-          <w:highlight w:val="yellow"/>
-        </w:rPr>
-        <w:t>upper</w:t>
-      </w:r>
-      <w:proofErr w:type="spellEnd"/>
-      <w:r>
-        <w:rPr>
-          <w:rFonts w:ascii="Calibri" w:eastAsia="Calibri" w:hAnsi="Calibri" w:cs="Calibri"/>
-          <w:spacing w:val="2"/>
-          <w:kern w:val="2"/>
-          <w:highlight w:val="yellow"/>
-        </w:rPr>
-        <w:t xml:space="preserve"> }}</w:t>
+        <w:t>{{ school[“legal_name”] | upper }}</w:t>
       </w:r>
       <w:r>
         <w:rPr>
@@ -282,7 +160,6 @@
         </w:rPr>
         <w:t xml:space="preserve">(s) </w:t>
       </w:r>
-      <w:proofErr w:type="gramStart"/>
       <w:r>
         <w:rPr>
           <w:rFonts w:ascii="Calibri" w:eastAsia="Calibri" w:hAnsi="Calibri" w:cs="Calibri"/>
@@ -290,9 +167,8 @@
           <w:kern w:val="2"/>
           <w:highlight w:val="yellow"/>
         </w:rPr>
-        <w:t xml:space="preserve">{{ </w:t>
-      </w:r>
-      <w:proofErr w:type="spellStart"/>
+        <w:t>{{ students</w:t>
+      </w:r>
       <w:r>
         <w:rPr>
           <w:rFonts w:ascii="Calibri" w:eastAsia="Calibri" w:hAnsi="Calibri" w:cs="Calibri"/>
@@ -300,10 +176,8 @@
           <w:kern w:val="2"/>
           <w:highlight w:val="yellow"/>
         </w:rPr>
-        <w:t>students</w:t>
-      </w:r>
-      <w:proofErr w:type="spellEnd"/>
-      <w:proofErr w:type="gramEnd"/>
+        <w:t>[0].name.text</w:t>
+      </w:r>
       <w:r>
         <w:rPr>
           <w:rFonts w:ascii="Calibri" w:eastAsia="Calibri" w:hAnsi="Calibri" w:cs="Calibri"/>
@@ -319,10 +193,7 @@
           <w:spacing w:val="2"/>
           <w:kern w:val="2"/>
         </w:rPr>
-        <w:t>,</w:t>
-      </w:r>
-      <w:r>
-        <w:t xml:space="preserve"> </w:t>
+        <w:t xml:space="preserve">, </w:t>
       </w:r>
       <w:r>
         <w:rPr>
@@ -358,9 +229,77 @@
           <w:kern w:val="2"/>
           <w:highlight w:val="cyan"/>
         </w:rPr>
-        <w:t xml:space="preserve">{% for item in </w:t>
-      </w:r>
-      <w:proofErr w:type="spellStart"/>
+        <w:t>{% for item in guardians %}</w:t>
+      </w:r>
+      <w:r>
+        <w:rPr>
+          <w:rFonts w:ascii="Calibri" w:eastAsia="Calibri" w:hAnsi="Calibri" w:cs="Calibri"/>
+          <w:b/>
+          <w:spacing w:val="2"/>
+          <w:kern w:val="2"/>
+          <w:highlight w:val="yellow"/>
+        </w:rPr>
+        <w:t>{{ item.name.text | upper }}</w:t>
+      </w:r>
+      <w:r>
+        <w:rPr>
+          <w:rFonts w:ascii="Calibri" w:eastAsia="Calibri" w:hAnsi="Calibri" w:cs="Calibri"/>
+          <w:spacing w:val="2"/>
+          <w:kern w:val="2"/>
+        </w:rPr>
+        <w:t xml:space="preserve">, inscrito no CPF sob o n. </w:t>
+      </w:r>
+      <w:r>
+        <w:rPr>
+          <w:rFonts w:ascii="Calibri" w:eastAsia="Calibri" w:hAnsi="Calibri" w:cs="Calibri"/>
+          <w:spacing w:val="2"/>
+          <w:kern w:val="2"/>
+          <w:highlight w:val="yellow"/>
+        </w:rPr>
+        <w:t>{{ item.cpf }}</w:t>
+      </w:r>
+      <w:r>
+        <w:rPr>
+          <w:rFonts w:ascii="Calibri" w:eastAsia="Calibri" w:hAnsi="Calibri" w:cs="Calibri"/>
+          <w:spacing w:val="2"/>
+          <w:kern w:val="2"/>
+        </w:rPr>
+        <w:t xml:space="preserve">, portador da identidade RG </w:t>
+      </w:r>
+      <w:r>
+        <w:rPr>
+          <w:rFonts w:ascii="Calibri" w:eastAsia="Calibri" w:hAnsi="Calibri" w:cs="Calibri"/>
+          <w:spacing w:val="2"/>
+          <w:kern w:val="2"/>
+          <w:highlight w:val="yellow"/>
+        </w:rPr>
+        <w:t>{{ item.rg }}</w:t>
+      </w:r>
+      <w:r>
+        <w:rPr>
+          <w:rFonts w:ascii="Calibri" w:eastAsia="Calibri" w:hAnsi="Calibri" w:cs="Calibri"/>
+          <w:spacing w:val="2"/>
+          <w:kern w:val="2"/>
+        </w:rPr>
+        <w:t xml:space="preserve">, residente e domiciliado no endereço </w:t>
+      </w:r>
+      <w:r>
+        <w:rPr>
+          <w:rFonts w:ascii="Calibri" w:eastAsia="Calibri" w:hAnsi="Calibri" w:cs="Calibri"/>
+          <w:spacing w:val="2"/>
+          <w:kern w:val="2"/>
+          <w:highlight w:val="yellow"/>
+        </w:rPr>
+        <w:t>{{ title_case(item.address.street_name | lower) }}, n.º {{ item.address.street_number }}{% if item.address.unit %}, {{ item.address.unit | lower }}{% endif %}, Bairro {{ title_case (item.address.neighborhood | lower) }}, {{ title_case(item.address.city | lower)}}/{{ item.address.state}}, CEP {{ item.address.zip }}</w:t>
+      </w:r>
+      <w:r>
+        <w:rPr>
+          <w:rFonts w:ascii="Calibri" w:eastAsia="Calibri" w:hAnsi="Calibri" w:cs="Calibri"/>
+          <w:spacing w:val="2"/>
+          <w:kern w:val="2"/>
+        </w:rPr>
+        <w:t>,</w:t>
+      </w:r>
       <w:r>
         <w:rPr>
           <w:rFonts w:ascii="Calibri" w:eastAsia="Calibri" w:hAnsi="Calibri" w:cs="Calibri"/>
@@ -368,9 +307,8 @@
           <w:kern w:val="2"/>
           <w:highlight w:val="cyan"/>
         </w:rPr>
-        <w:t>guardians</w:t>
-      </w:r>
-      <w:proofErr w:type="spellEnd"/>
+        <w:t xml:space="preserve">{% </w:t>
+      </w:r>
       <w:r>
         <w:rPr>
           <w:rFonts w:ascii="Calibri" w:eastAsia="Calibri" w:hAnsi="Calibri" w:cs="Calibri"/>
@@ -378,69 +316,146 @@
           <w:kern w:val="2"/>
           <w:highlight w:val="cyan"/>
         </w:rPr>
-        <w:t xml:space="preserve"> %}</w:t>
-      </w:r>
-      <w:r>
-        <w:rPr>
-          <w:rFonts w:ascii="Calibri" w:eastAsia="Calibri" w:hAnsi="Calibri" w:cs="Calibri"/>
-          <w:b/>
+        <w:t>end</w:t>
+      </w:r>
+      <w:r>
+        <w:rPr>
+          <w:rFonts w:ascii="Calibri" w:eastAsia="Calibri" w:hAnsi="Calibri" w:cs="Calibri"/>
+          <w:spacing w:val="2"/>
+          <w:kern w:val="2"/>
+          <w:highlight w:val="cyan"/>
+        </w:rPr>
+        <w:t>for %}</w:t>
+      </w:r>
+      <w:r>
+        <w:rPr>
+          <w:rFonts w:ascii="Calibri" w:eastAsia="Calibri" w:hAnsi="Calibri" w:cs="Calibri"/>
+          <w:spacing w:val="2"/>
+          <w:kern w:val="2"/>
+        </w:rPr>
+        <w:t xml:space="preserve"> na qualidade de representante legal do(a) aluno(a) </w:t>
+      </w:r>
+      <w:r>
+        <w:rPr>
+          <w:rFonts w:ascii="Calibri" w:eastAsia="Calibri" w:hAnsi="Calibri" w:cs="Calibri"/>
           <w:spacing w:val="2"/>
           <w:kern w:val="2"/>
           <w:highlight w:val="yellow"/>
         </w:rPr>
+        <w:t>{{ students</w:t>
+      </w:r>
+      <w:r>
+        <w:rPr>
+          <w:rFonts w:ascii="Calibri" w:eastAsia="Calibri" w:hAnsi="Calibri" w:cs="Calibri"/>
+          <w:spacing w:val="2"/>
+          <w:kern w:val="2"/>
+          <w:highlight w:val="yellow"/>
+        </w:rPr>
+        <w:t>[0].</w:t>
+      </w:r>
+      <w:r>
+        <w:rPr>
+          <w:rFonts w:ascii="Calibri" w:eastAsia="Calibri" w:hAnsi="Calibri" w:cs="Calibri"/>
+          <w:spacing w:val="2"/>
+          <w:kern w:val="2"/>
+          <w:highlight w:val="yellow"/>
+        </w:rPr>
+        <w:t>name.</w:t>
+      </w:r>
+      <w:r>
+        <w:rPr>
+          <w:rFonts w:ascii="Calibri" w:eastAsia="Calibri" w:hAnsi="Calibri" w:cs="Calibri"/>
+          <w:spacing w:val="2"/>
+          <w:kern w:val="2"/>
+          <w:highlight w:val="yellow"/>
+        </w:rPr>
+        <w:t>text</w:t>
+      </w:r>
+      <w:r>
+        <w:rPr>
+          <w:rFonts w:ascii="Calibri" w:eastAsia="Calibri" w:hAnsi="Calibri" w:cs="Calibri"/>
+          <w:spacing w:val="2"/>
+          <w:kern w:val="2"/>
+          <w:highlight w:val="yellow"/>
+        </w:rPr>
+        <w:t xml:space="preserve"> }}</w:t>
+      </w:r>
+      <w:r>
+        <w:rPr>
+          <w:rFonts w:ascii="Calibri" w:eastAsia="Calibri" w:hAnsi="Calibri" w:cs="Calibri"/>
+          <w:spacing w:val="2"/>
+          <w:kern w:val="2"/>
+        </w:rPr>
+        <w:t xml:space="preserve">, estudante regularmente matriculado(a) </w:t>
+      </w:r>
+      <w:r>
+        <w:rPr>
+          <w:rFonts w:ascii="Calibri" w:eastAsia="Calibri" w:hAnsi="Calibri" w:cs="Calibri"/>
+          <w:spacing w:val="2"/>
+          <w:kern w:val="2"/>
+        </w:rPr>
+        <w:t>na</w:t>
+      </w:r>
+      <w:r>
+        <w:rPr>
+          <w:rFonts w:ascii="Calibri" w:eastAsia="Calibri" w:hAnsi="Calibri" w:cs="Calibri"/>
+          <w:spacing w:val="2"/>
+          <w:kern w:val="2"/>
+        </w:rPr>
+        <w:t xml:space="preserve"> série </w:t>
+      </w:r>
+      <w:r>
+        <w:rPr>
+          <w:rFonts w:ascii="Calibri" w:eastAsia="Calibri" w:hAnsi="Calibri" w:cs="Calibri"/>
+          <w:spacing w:val="2"/>
+          <w:kern w:val="2"/>
+          <w:highlight w:val="yellow"/>
+        </w:rPr>
         <w:t xml:space="preserve">{{ </w:t>
       </w:r>
-      <w:proofErr w:type="spellStart"/>
-      <w:r>
-        <w:rPr>
-          <w:rFonts w:ascii="Calibri" w:eastAsia="Calibri" w:hAnsi="Calibri" w:cs="Calibri"/>
-          <w:b/>
+      <w:r>
+        <w:rPr>
+          <w:rFonts w:ascii="Calibri" w:eastAsia="Calibri" w:hAnsi="Calibri" w:cs="Calibri"/>
           <w:spacing w:val="2"/>
           <w:kern w:val="2"/>
           <w:highlight w:val="yellow"/>
         </w:rPr>
-        <w:t>item.name.text</w:t>
-      </w:r>
-      <w:proofErr w:type="spellEnd"/>
-      <w:r>
-        <w:rPr>
-          <w:rFonts w:ascii="Calibri" w:eastAsia="Calibri" w:hAnsi="Calibri" w:cs="Calibri"/>
-          <w:b/>
+        <w:t>students</w:t>
+      </w:r>
+      <w:r>
+        <w:rPr>
+          <w:rFonts w:ascii="Calibri" w:eastAsia="Calibri" w:hAnsi="Calibri" w:cs="Calibri"/>
           <w:spacing w:val="2"/>
           <w:kern w:val="2"/>
           <w:highlight w:val="yellow"/>
         </w:rPr>
-        <w:t xml:space="preserve"> | </w:t>
-      </w:r>
-      <w:proofErr w:type="spellStart"/>
-      <w:r>
-        <w:rPr>
-          <w:rFonts w:ascii="Calibri" w:eastAsia="Calibri" w:hAnsi="Calibri" w:cs="Calibri"/>
-          <w:b/>
+        <w:t>[0]</w:t>
+      </w:r>
+      <w:r>
+        <w:rPr>
+          <w:rFonts w:ascii="Calibri" w:eastAsia="Calibri" w:hAnsi="Calibri" w:cs="Calibri"/>
           <w:spacing w:val="2"/>
           <w:kern w:val="2"/>
           <w:highlight w:val="yellow"/>
         </w:rPr>
-        <w:t>upper</w:t>
-      </w:r>
-      <w:proofErr w:type="spellEnd"/>
-      <w:r>
-        <w:rPr>
-          <w:rFonts w:ascii="Calibri" w:eastAsia="Calibri" w:hAnsi="Calibri" w:cs="Calibri"/>
-          <w:b/>
+        <w:t>.grade}}</w:t>
+      </w:r>
+      <w:r>
+        <w:rPr>
+          <w:rFonts w:ascii="Calibri" w:eastAsia="Calibri" w:hAnsi="Calibri" w:cs="Calibri"/>
+          <w:spacing w:val="2"/>
+          <w:kern w:val="2"/>
+        </w:rPr>
+        <w:t xml:space="preserve">, turno </w:t>
+      </w:r>
+      <w:r>
+        <w:rPr>
+          <w:rFonts w:ascii="Calibri" w:eastAsia="Calibri" w:hAnsi="Calibri" w:cs="Calibri"/>
           <w:spacing w:val="2"/>
           <w:kern w:val="2"/>
           <w:highlight w:val="yellow"/>
         </w:rPr>
-        <w:t xml:space="preserve"> }}</w:t>
-      </w:r>
-      <w:r>
-        <w:rPr>
-          <w:rFonts w:ascii="Calibri" w:eastAsia="Calibri" w:hAnsi="Calibri" w:cs="Calibri"/>
-          <w:spacing w:val="2"/>
-          <w:kern w:val="2"/>
-        </w:rPr>
-        <w:t xml:space="preserve">, inscrito no CPF sob o n. </w:t>
+        <w:t xml:space="preserve">{{ </w:t>
       </w:r>
       <w:r>
         <w:rPr>
@@ -449,9 +464,8 @@
           <w:kern w:val="2"/>
           <w:highlight w:val="yellow"/>
         </w:rPr>
-        <w:t xml:space="preserve">{{ </w:t>
-      </w:r>
-      <w:proofErr w:type="spellStart"/>
+        <w:t>students</w:t>
+      </w:r>
       <w:r>
         <w:rPr>
           <w:rFonts w:ascii="Calibri" w:eastAsia="Calibri" w:hAnsi="Calibri" w:cs="Calibri"/>
@@ -459,9 +473,8 @@
           <w:kern w:val="2"/>
           <w:highlight w:val="yellow"/>
         </w:rPr>
-        <w:t>item.cpf</w:t>
-      </w:r>
-      <w:proofErr w:type="spellEnd"/>
+        <w:t>[0]</w:t>
+      </w:r>
       <w:r>
         <w:rPr>
           <w:rFonts w:ascii="Calibri" w:eastAsia="Calibri" w:hAnsi="Calibri" w:cs="Calibri"/>
@@ -469,15 +482,7 @@
           <w:kern w:val="2"/>
           <w:highlight w:val="yellow"/>
         </w:rPr>
-        <w:t xml:space="preserve"> }}</w:t>
-      </w:r>
-      <w:r>
-        <w:rPr>
-          <w:rFonts w:ascii="Calibri" w:eastAsia="Calibri" w:hAnsi="Calibri" w:cs="Calibri"/>
-          <w:spacing w:val="2"/>
-          <w:kern w:val="2"/>
-        </w:rPr>
-        <w:t xml:space="preserve">, portador da identidade RG </w:t>
+        <w:t>.</w:t>
       </w:r>
       <w:r>
         <w:rPr>
@@ -486,9 +491,16 @@
           <w:kern w:val="2"/>
           <w:highlight w:val="yellow"/>
         </w:rPr>
-        <w:t xml:space="preserve">{{ </w:t>
-      </w:r>
-      <w:proofErr w:type="spellStart"/>
+        <w:t>period }}</w:t>
+      </w:r>
+      <w:r>
+        <w:rPr>
+          <w:rFonts w:ascii="Calibri" w:eastAsia="Calibri" w:hAnsi="Calibri" w:cs="Calibri"/>
+          <w:spacing w:val="2"/>
+          <w:kern w:val="2"/>
+        </w:rPr>
+        <w:t xml:space="preserve">, DECLARO(A), para todos os fins de direito que tenho ciência de todos os problemas causados pela pandemia COVID-19 e dos riscos em relação ao contágio do coronavírus, bem como, estou ciente de todas medidas adotadas pela Escola </w:t>
+      </w:r>
       <w:r>
         <w:rPr>
           <w:rFonts w:ascii="Calibri" w:eastAsia="Calibri" w:hAnsi="Calibri" w:cs="Calibri"/>
@@ -496,671 +508,7 @@
           <w:kern w:val="2"/>
           <w:highlight w:val="yellow"/>
         </w:rPr>
-        <w:t>item.rg</w:t>
-      </w:r>
-      <w:proofErr w:type="spellEnd"/>
-      <w:r>
-        <w:rPr>
-          <w:rFonts w:ascii="Calibri" w:eastAsia="Calibri" w:hAnsi="Calibri" w:cs="Calibri"/>
-          <w:spacing w:val="2"/>
-          <w:kern w:val="2"/>
-          <w:highlight w:val="yellow"/>
-        </w:rPr>
-        <w:t xml:space="preserve"> }}</w:t>
-      </w:r>
-      <w:r>
-        <w:rPr>
-          <w:rFonts w:ascii="Calibri" w:eastAsia="Calibri" w:hAnsi="Calibri" w:cs="Calibri"/>
-          <w:spacing w:val="2"/>
-          <w:kern w:val="2"/>
-        </w:rPr>
-        <w:t xml:space="preserve">, residente e domiciliado no endereço </w:t>
-      </w:r>
-      <w:r>
-        <w:rPr>
-          <w:rFonts w:ascii="Calibri" w:eastAsia="Calibri" w:hAnsi="Calibri" w:cs="Calibri"/>
-          <w:spacing w:val="2"/>
-          <w:kern w:val="2"/>
-          <w:highlight w:val="yellow"/>
-        </w:rPr>
-        <w:t xml:space="preserve">{{ </w:t>
-      </w:r>
-      <w:proofErr w:type="spellStart"/>
-      <w:r>
-        <w:rPr>
-          <w:rFonts w:ascii="Calibri" w:eastAsia="Calibri" w:hAnsi="Calibri" w:cs="Calibri"/>
-          <w:spacing w:val="2"/>
-          <w:kern w:val="2"/>
-          <w:highlight w:val="yellow"/>
-        </w:rPr>
-        <w:t>title_case</w:t>
-      </w:r>
-      <w:proofErr w:type="spellEnd"/>
-      <w:r>
-        <w:rPr>
-          <w:rFonts w:ascii="Calibri" w:eastAsia="Calibri" w:hAnsi="Calibri" w:cs="Calibri"/>
-          <w:spacing w:val="2"/>
-          <w:kern w:val="2"/>
-          <w:highlight w:val="yellow"/>
-        </w:rPr>
-        <w:t>(</w:t>
-      </w:r>
-      <w:proofErr w:type="spellStart"/>
-      <w:r>
-        <w:rPr>
-          <w:rFonts w:ascii="Calibri" w:eastAsia="Calibri" w:hAnsi="Calibri" w:cs="Calibri"/>
-          <w:spacing w:val="2"/>
-          <w:kern w:val="2"/>
-          <w:highlight w:val="yellow"/>
-        </w:rPr>
-        <w:t>item.address.street_name</w:t>
-      </w:r>
-      <w:proofErr w:type="spellEnd"/>
-      <w:r>
-        <w:rPr>
-          <w:rFonts w:ascii="Calibri" w:eastAsia="Calibri" w:hAnsi="Calibri" w:cs="Calibri"/>
-          <w:spacing w:val="2"/>
-          <w:kern w:val="2"/>
-          <w:highlight w:val="yellow"/>
-        </w:rPr>
-        <w:t xml:space="preserve"> | </w:t>
-      </w:r>
-      <w:proofErr w:type="spellStart"/>
-      <w:r>
-        <w:rPr>
-          <w:rFonts w:ascii="Calibri" w:eastAsia="Calibri" w:hAnsi="Calibri" w:cs="Calibri"/>
-          <w:spacing w:val="2"/>
-          <w:kern w:val="2"/>
-          <w:highlight w:val="yellow"/>
-        </w:rPr>
-        <w:t>lower</w:t>
-      </w:r>
-      <w:proofErr w:type="spellEnd"/>
-      <w:r>
-        <w:rPr>
-          <w:rFonts w:ascii="Calibri" w:eastAsia="Calibri" w:hAnsi="Calibri" w:cs="Calibri"/>
-          <w:spacing w:val="2"/>
-          <w:kern w:val="2"/>
-          <w:highlight w:val="yellow"/>
-        </w:rPr>
-        <w:t>) }}, n.º</w:t>
-      </w:r>
-      <w:bookmarkStart w:id="0" w:name="_GoBack"/>
-      <w:bookmarkEnd w:id="0"/>
-      <w:r>
-        <w:rPr>
-          <w:rFonts w:ascii="Calibri" w:eastAsia="Calibri" w:hAnsi="Calibri" w:cs="Calibri"/>
-          <w:spacing w:val="2"/>
-          <w:kern w:val="2"/>
-          <w:highlight w:val="yellow"/>
-        </w:rPr>
-        <w:t xml:space="preserve"> {{ </w:t>
-      </w:r>
-      <w:proofErr w:type="spellStart"/>
-      <w:r>
-        <w:rPr>
-          <w:rFonts w:ascii="Calibri" w:eastAsia="Calibri" w:hAnsi="Calibri" w:cs="Calibri"/>
-          <w:spacing w:val="2"/>
-          <w:kern w:val="2"/>
-          <w:highlight w:val="yellow"/>
-        </w:rPr>
-        <w:t>item.address.street_number</w:t>
-      </w:r>
-      <w:proofErr w:type="spellEnd"/>
-      <w:r>
-        <w:rPr>
-          <w:rFonts w:ascii="Calibri" w:eastAsia="Calibri" w:hAnsi="Calibri" w:cs="Calibri"/>
-          <w:spacing w:val="2"/>
-          <w:kern w:val="2"/>
-          <w:highlight w:val="yellow"/>
-        </w:rPr>
-        <w:t xml:space="preserve"> }}{% </w:t>
-      </w:r>
-      <w:proofErr w:type="spellStart"/>
-      <w:r>
-        <w:rPr>
-          <w:rFonts w:ascii="Calibri" w:eastAsia="Calibri" w:hAnsi="Calibri" w:cs="Calibri"/>
-          <w:spacing w:val="2"/>
-          <w:kern w:val="2"/>
-          <w:highlight w:val="yellow"/>
-        </w:rPr>
-        <w:t>if</w:t>
-      </w:r>
-      <w:proofErr w:type="spellEnd"/>
-      <w:r>
-        <w:rPr>
-          <w:rFonts w:ascii="Calibri" w:eastAsia="Calibri" w:hAnsi="Calibri" w:cs="Calibri"/>
-          <w:spacing w:val="2"/>
-          <w:kern w:val="2"/>
-          <w:highlight w:val="yellow"/>
-        </w:rPr>
-        <w:t xml:space="preserve"> </w:t>
-      </w:r>
-      <w:proofErr w:type="spellStart"/>
-      <w:r>
-        <w:rPr>
-          <w:rFonts w:ascii="Calibri" w:eastAsia="Calibri" w:hAnsi="Calibri" w:cs="Calibri"/>
-          <w:spacing w:val="2"/>
-          <w:kern w:val="2"/>
-          <w:highlight w:val="yellow"/>
-        </w:rPr>
-        <w:t>item.address.unit</w:t>
-      </w:r>
-      <w:proofErr w:type="spellEnd"/>
-      <w:r>
-        <w:rPr>
-          <w:rFonts w:ascii="Calibri" w:eastAsia="Calibri" w:hAnsi="Calibri" w:cs="Calibri"/>
-          <w:spacing w:val="2"/>
-          <w:kern w:val="2"/>
-          <w:highlight w:val="yellow"/>
-        </w:rPr>
-        <w:t xml:space="preserve"> %}, {{ </w:t>
-      </w:r>
-      <w:proofErr w:type="spellStart"/>
-      <w:r>
-        <w:rPr>
-          <w:rFonts w:ascii="Calibri" w:eastAsia="Calibri" w:hAnsi="Calibri" w:cs="Calibri"/>
-          <w:spacing w:val="2"/>
-          <w:kern w:val="2"/>
-          <w:highlight w:val="yellow"/>
-        </w:rPr>
-        <w:t>item.address.unit</w:t>
-      </w:r>
-      <w:proofErr w:type="spellEnd"/>
-      <w:r>
-        <w:rPr>
-          <w:rFonts w:ascii="Calibri" w:eastAsia="Calibri" w:hAnsi="Calibri" w:cs="Calibri"/>
-          <w:spacing w:val="2"/>
-          <w:kern w:val="2"/>
-          <w:highlight w:val="yellow"/>
-        </w:rPr>
-        <w:t xml:space="preserve"> | </w:t>
-      </w:r>
-      <w:proofErr w:type="spellStart"/>
-      <w:r>
-        <w:rPr>
-          <w:rFonts w:ascii="Calibri" w:eastAsia="Calibri" w:hAnsi="Calibri" w:cs="Calibri"/>
-          <w:spacing w:val="2"/>
-          <w:kern w:val="2"/>
-          <w:highlight w:val="yellow"/>
-        </w:rPr>
-        <w:t>lower</w:t>
-      </w:r>
-      <w:proofErr w:type="spellEnd"/>
-      <w:r>
-        <w:rPr>
-          <w:rFonts w:ascii="Calibri" w:eastAsia="Calibri" w:hAnsi="Calibri" w:cs="Calibri"/>
-          <w:spacing w:val="2"/>
-          <w:kern w:val="2"/>
-          <w:highlight w:val="yellow"/>
-        </w:rPr>
-        <w:t xml:space="preserve"> }}{% </w:t>
-      </w:r>
-      <w:proofErr w:type="spellStart"/>
-      <w:r>
-        <w:rPr>
-          <w:rFonts w:ascii="Calibri" w:eastAsia="Calibri" w:hAnsi="Calibri" w:cs="Calibri"/>
-          <w:spacing w:val="2"/>
-          <w:kern w:val="2"/>
-          <w:highlight w:val="yellow"/>
-        </w:rPr>
-        <w:t>endif</w:t>
-      </w:r>
-      <w:proofErr w:type="spellEnd"/>
-      <w:r>
-        <w:rPr>
-          <w:rFonts w:ascii="Calibri" w:eastAsia="Calibri" w:hAnsi="Calibri" w:cs="Calibri"/>
-          <w:spacing w:val="2"/>
-          <w:kern w:val="2"/>
-          <w:highlight w:val="yellow"/>
-        </w:rPr>
-        <w:t xml:space="preserve"> %}, Bairro {{ </w:t>
-      </w:r>
-      <w:proofErr w:type="spellStart"/>
-      <w:r>
-        <w:rPr>
-          <w:rFonts w:ascii="Calibri" w:eastAsia="Calibri" w:hAnsi="Calibri" w:cs="Calibri"/>
-          <w:spacing w:val="2"/>
-          <w:kern w:val="2"/>
-          <w:highlight w:val="yellow"/>
-        </w:rPr>
-        <w:t>title_case</w:t>
-      </w:r>
-      <w:proofErr w:type="spellEnd"/>
-      <w:r>
-        <w:rPr>
-          <w:rFonts w:ascii="Calibri" w:eastAsia="Calibri" w:hAnsi="Calibri" w:cs="Calibri"/>
-          <w:spacing w:val="2"/>
-          <w:kern w:val="2"/>
-          <w:highlight w:val="yellow"/>
-        </w:rPr>
-        <w:t xml:space="preserve"> (</w:t>
-      </w:r>
-      <w:proofErr w:type="spellStart"/>
-      <w:r>
-        <w:rPr>
-          <w:rFonts w:ascii="Calibri" w:eastAsia="Calibri" w:hAnsi="Calibri" w:cs="Calibri"/>
-          <w:spacing w:val="2"/>
-          <w:kern w:val="2"/>
-          <w:highlight w:val="yellow"/>
-        </w:rPr>
-        <w:t>item.address.neighborhood</w:t>
-      </w:r>
-      <w:proofErr w:type="spellEnd"/>
-      <w:r>
-        <w:rPr>
-          <w:rFonts w:ascii="Calibri" w:eastAsia="Calibri" w:hAnsi="Calibri" w:cs="Calibri"/>
-          <w:spacing w:val="2"/>
-          <w:kern w:val="2"/>
-          <w:highlight w:val="yellow"/>
-        </w:rPr>
-        <w:t xml:space="preserve"> | </w:t>
-      </w:r>
-      <w:proofErr w:type="spellStart"/>
-      <w:r>
-        <w:rPr>
-          <w:rFonts w:ascii="Calibri" w:eastAsia="Calibri" w:hAnsi="Calibri" w:cs="Calibri"/>
-          <w:spacing w:val="2"/>
-          <w:kern w:val="2"/>
-          <w:highlight w:val="yellow"/>
-        </w:rPr>
-        <w:t>lower</w:t>
-      </w:r>
-      <w:proofErr w:type="spellEnd"/>
-      <w:r>
-        <w:rPr>
-          <w:rFonts w:ascii="Calibri" w:eastAsia="Calibri" w:hAnsi="Calibri" w:cs="Calibri"/>
-          <w:spacing w:val="2"/>
-          <w:kern w:val="2"/>
-          <w:highlight w:val="yellow"/>
-        </w:rPr>
-        <w:t xml:space="preserve">) }}, {{ </w:t>
-      </w:r>
-      <w:proofErr w:type="spellStart"/>
-      <w:r>
-        <w:rPr>
-          <w:rFonts w:ascii="Calibri" w:eastAsia="Calibri" w:hAnsi="Calibri" w:cs="Calibri"/>
-          <w:spacing w:val="2"/>
-          <w:kern w:val="2"/>
-          <w:highlight w:val="yellow"/>
-        </w:rPr>
-        <w:t>title_case</w:t>
-      </w:r>
-      <w:proofErr w:type="spellEnd"/>
-      <w:r>
-        <w:rPr>
-          <w:rFonts w:ascii="Calibri" w:eastAsia="Calibri" w:hAnsi="Calibri" w:cs="Calibri"/>
-          <w:spacing w:val="2"/>
-          <w:kern w:val="2"/>
-          <w:highlight w:val="yellow"/>
-        </w:rPr>
-        <w:t>(</w:t>
-      </w:r>
-      <w:proofErr w:type="spellStart"/>
-      <w:r>
-        <w:rPr>
-          <w:rFonts w:ascii="Calibri" w:eastAsia="Calibri" w:hAnsi="Calibri" w:cs="Calibri"/>
-          <w:spacing w:val="2"/>
-          <w:kern w:val="2"/>
-          <w:highlight w:val="yellow"/>
-        </w:rPr>
-        <w:t>item.address.city</w:t>
-      </w:r>
-      <w:proofErr w:type="spellEnd"/>
-      <w:r>
-        <w:rPr>
-          <w:rFonts w:ascii="Calibri" w:eastAsia="Calibri" w:hAnsi="Calibri" w:cs="Calibri"/>
-          <w:spacing w:val="2"/>
-          <w:kern w:val="2"/>
-          <w:highlight w:val="yellow"/>
-        </w:rPr>
-        <w:t xml:space="preserve"> | </w:t>
-      </w:r>
-      <w:proofErr w:type="spellStart"/>
-      <w:r>
-        <w:rPr>
-          <w:rFonts w:ascii="Calibri" w:eastAsia="Calibri" w:hAnsi="Calibri" w:cs="Calibri"/>
-          <w:spacing w:val="2"/>
-          <w:kern w:val="2"/>
-          <w:highlight w:val="yellow"/>
-        </w:rPr>
-        <w:t>lower</w:t>
-      </w:r>
-      <w:proofErr w:type="spellEnd"/>
-      <w:r>
-        <w:rPr>
-          <w:rFonts w:ascii="Calibri" w:eastAsia="Calibri" w:hAnsi="Calibri" w:cs="Calibri"/>
-          <w:spacing w:val="2"/>
-          <w:kern w:val="2"/>
-          <w:highlight w:val="yellow"/>
-        </w:rPr>
-        <w:t xml:space="preserve">)}}/{{ </w:t>
-      </w:r>
-      <w:proofErr w:type="spellStart"/>
-      <w:r>
-        <w:rPr>
-          <w:rFonts w:ascii="Calibri" w:eastAsia="Calibri" w:hAnsi="Calibri" w:cs="Calibri"/>
-          <w:spacing w:val="2"/>
-          <w:kern w:val="2"/>
-          <w:highlight w:val="yellow"/>
-        </w:rPr>
-        <w:t>item.address.state</w:t>
-      </w:r>
-      <w:proofErr w:type="spellEnd"/>
-      <w:r>
-        <w:rPr>
-          <w:rFonts w:ascii="Calibri" w:eastAsia="Calibri" w:hAnsi="Calibri" w:cs="Calibri"/>
-          <w:spacing w:val="2"/>
-          <w:kern w:val="2"/>
-          <w:highlight w:val="yellow"/>
-        </w:rPr>
-        <w:t>}}, CEP {{ item.address.zip }}</w:t>
-      </w:r>
-      <w:r>
-        <w:rPr>
-          <w:rFonts w:ascii="Calibri" w:eastAsia="Calibri" w:hAnsi="Calibri" w:cs="Calibri"/>
-          <w:spacing w:val="2"/>
-          <w:kern w:val="2"/>
-        </w:rPr>
-        <w:t>,</w:t>
-      </w:r>
-      <w:r>
-        <w:rPr>
-          <w:rFonts w:ascii="Calibri" w:eastAsia="Calibri" w:hAnsi="Calibri" w:cs="Calibri"/>
-          <w:spacing w:val="2"/>
-          <w:kern w:val="2"/>
-          <w:highlight w:val="cyan"/>
-        </w:rPr>
-        <w:t xml:space="preserve">{% </w:t>
-      </w:r>
-      <w:proofErr w:type="spellStart"/>
-      <w:r>
-        <w:rPr>
-          <w:rFonts w:ascii="Calibri" w:eastAsia="Calibri" w:hAnsi="Calibri" w:cs="Calibri"/>
-          <w:spacing w:val="2"/>
-          <w:kern w:val="2"/>
-          <w:highlight w:val="cyan"/>
-        </w:rPr>
-        <w:t>endf</w:t>
-      </w:r>
-      <w:r>
-        <w:rPr>
-          <w:rFonts w:ascii="Calibri" w:eastAsia="Calibri" w:hAnsi="Calibri" w:cs="Calibri"/>
-          <w:spacing w:val="2"/>
-          <w:kern w:val="2"/>
-          <w:highlight w:val="cyan"/>
-        </w:rPr>
-        <w:t>for</w:t>
-      </w:r>
-      <w:proofErr w:type="spellEnd"/>
-      <w:r>
-        <w:rPr>
-          <w:rFonts w:ascii="Calibri" w:eastAsia="Calibri" w:hAnsi="Calibri" w:cs="Calibri"/>
-          <w:spacing w:val="2"/>
-          <w:kern w:val="2"/>
-          <w:highlight w:val="cyan"/>
-        </w:rPr>
-        <w:t xml:space="preserve"> %}</w:t>
-      </w:r>
-      <w:r>
-        <w:rPr>
-          <w:rFonts w:ascii="Calibri" w:eastAsia="Calibri" w:hAnsi="Calibri" w:cs="Calibri"/>
-          <w:spacing w:val="2"/>
-          <w:kern w:val="2"/>
-        </w:rPr>
-        <w:t xml:space="preserve"> na qualidade de representante legal do(a) aluno(a) </w:t>
-      </w:r>
-      <w:r>
-        <w:rPr>
-          <w:rFonts w:ascii="Calibri" w:eastAsia="Calibri" w:hAnsi="Calibri" w:cs="Calibri"/>
-          <w:spacing w:val="2"/>
-          <w:kern w:val="2"/>
-          <w:highlight w:val="yellow"/>
-        </w:rPr>
-        <w:t xml:space="preserve">{{ </w:t>
-      </w:r>
-      <w:proofErr w:type="spellStart"/>
-      <w:r>
-        <w:rPr>
-          <w:rFonts w:ascii="Calibri" w:eastAsia="Calibri" w:hAnsi="Calibri" w:cs="Calibri"/>
-          <w:spacing w:val="2"/>
-          <w:kern w:val="2"/>
-          <w:highlight w:val="yellow"/>
-        </w:rPr>
-        <w:t>students</w:t>
-      </w:r>
-      <w:proofErr w:type="spellEnd"/>
-      <w:r>
-        <w:rPr>
-          <w:rFonts w:ascii="Calibri" w:eastAsia="Calibri" w:hAnsi="Calibri" w:cs="Calibri"/>
-          <w:spacing w:val="2"/>
-          <w:kern w:val="2"/>
-          <w:highlight w:val="yellow"/>
-        </w:rPr>
-        <w:t xml:space="preserve"> }}</w:t>
-      </w:r>
-      <w:r>
-        <w:rPr>
-          <w:rFonts w:ascii="Calibri" w:eastAsia="Calibri" w:hAnsi="Calibri" w:cs="Calibri"/>
-          <w:spacing w:val="2"/>
-          <w:kern w:val="2"/>
-        </w:rPr>
-        <w:t xml:space="preserve">, estudante regularmente matriculado(a) </w:t>
-      </w:r>
-      <w:r>
-        <w:rPr>
-          <w:rFonts w:ascii="Calibri" w:eastAsia="Calibri" w:hAnsi="Calibri" w:cs="Calibri"/>
-          <w:spacing w:val="2"/>
-          <w:kern w:val="2"/>
-        </w:rPr>
-        <w:t>na</w:t>
-      </w:r>
-      <w:r>
-        <w:rPr>
-          <w:rFonts w:ascii="Calibri" w:eastAsia="Calibri" w:hAnsi="Calibri" w:cs="Calibri"/>
-          <w:spacing w:val="2"/>
-          <w:kern w:val="2"/>
-        </w:rPr>
-        <w:t xml:space="preserve"> série </w:t>
-      </w:r>
-      <w:r>
-        <w:rPr>
-          <w:rFonts w:ascii="Calibri" w:eastAsia="Calibri" w:hAnsi="Calibri" w:cs="Calibri"/>
-          <w:spacing w:val="2"/>
-          <w:kern w:val="2"/>
-          <w:highlight w:val="yellow"/>
-        </w:rPr>
-        <w:t xml:space="preserve">{{ </w:t>
-      </w:r>
-      <w:proofErr w:type="spellStart"/>
-      <w:r>
-        <w:rPr>
-          <w:rFonts w:ascii="Calibri" w:eastAsia="Calibri" w:hAnsi="Calibri" w:cs="Calibri"/>
-          <w:spacing w:val="2"/>
-          <w:kern w:val="2"/>
-          <w:highlight w:val="yellow"/>
-        </w:rPr>
-        <w:t>students</w:t>
-      </w:r>
-      <w:proofErr w:type="spellEnd"/>
-      <w:r>
-        <w:rPr>
-          <w:rFonts w:ascii="Calibri" w:eastAsia="Calibri" w:hAnsi="Calibri" w:cs="Calibri"/>
-          <w:spacing w:val="2"/>
-          <w:kern w:val="2"/>
-          <w:highlight w:val="yellow"/>
-        </w:rPr>
-        <w:t>[0]</w:t>
-      </w:r>
-      <w:r>
-        <w:rPr>
-          <w:rFonts w:ascii="Calibri" w:eastAsia="Calibri" w:hAnsi="Calibri" w:cs="Calibri"/>
-          <w:spacing w:val="2"/>
-          <w:kern w:val="2"/>
-          <w:highlight w:val="yellow"/>
-        </w:rPr>
-        <w:t>.grade}}</w:t>
-      </w:r>
-      <w:r>
-        <w:rPr>
-          <w:rFonts w:ascii="Calibri" w:eastAsia="Calibri" w:hAnsi="Calibri" w:cs="Calibri"/>
-          <w:spacing w:val="2"/>
-          <w:kern w:val="2"/>
-        </w:rPr>
-        <w:t xml:space="preserve">, turno </w:t>
-      </w:r>
-      <w:r>
-        <w:rPr>
-          <w:rFonts w:ascii="Calibri" w:eastAsia="Calibri" w:hAnsi="Calibri" w:cs="Calibri"/>
-          <w:spacing w:val="2"/>
-          <w:kern w:val="2"/>
-          <w:highlight w:val="yellow"/>
-        </w:rPr>
-        <w:t xml:space="preserve">{{ </w:t>
-      </w:r>
-      <w:proofErr w:type="spellStart"/>
-      <w:r>
-        <w:rPr>
-          <w:rFonts w:ascii="Calibri" w:eastAsia="Calibri" w:hAnsi="Calibri" w:cs="Calibri"/>
-          <w:spacing w:val="2"/>
-          <w:kern w:val="2"/>
-          <w:highlight w:val="yellow"/>
-        </w:rPr>
-        <w:t>students</w:t>
-      </w:r>
-      <w:proofErr w:type="spellEnd"/>
-      <w:r>
-        <w:rPr>
-          <w:rFonts w:ascii="Calibri" w:eastAsia="Calibri" w:hAnsi="Calibri" w:cs="Calibri"/>
-          <w:spacing w:val="2"/>
-          <w:kern w:val="2"/>
-          <w:highlight w:val="yellow"/>
-        </w:rPr>
-        <w:t>[0]</w:t>
-      </w:r>
-      <w:r>
-        <w:rPr>
-          <w:rFonts w:ascii="Calibri" w:eastAsia="Calibri" w:hAnsi="Calibri" w:cs="Calibri"/>
-          <w:spacing w:val="2"/>
-          <w:kern w:val="2"/>
-          <w:highlight w:val="yellow"/>
-        </w:rPr>
-        <w:t>.</w:t>
-      </w:r>
-      <w:proofErr w:type="spellStart"/>
-      <w:r>
-        <w:rPr>
-          <w:rFonts w:ascii="Calibri" w:eastAsia="Calibri" w:hAnsi="Calibri" w:cs="Calibri"/>
-          <w:spacing w:val="2"/>
-          <w:kern w:val="2"/>
-          <w:highlight w:val="yellow"/>
-        </w:rPr>
-        <w:t>period</w:t>
-      </w:r>
-      <w:proofErr w:type="spellEnd"/>
-      <w:r>
-        <w:rPr>
-          <w:rFonts w:ascii="Calibri" w:eastAsia="Calibri" w:hAnsi="Calibri" w:cs="Calibri"/>
-          <w:spacing w:val="2"/>
-          <w:kern w:val="2"/>
-          <w:highlight w:val="yellow"/>
-        </w:rPr>
-        <w:t xml:space="preserve"> }}</w:t>
-      </w:r>
-      <w:r>
-        <w:rPr>
-          <w:rFonts w:ascii="Calibri" w:eastAsia="Calibri" w:hAnsi="Calibri" w:cs="Calibri"/>
-          <w:spacing w:val="2"/>
-          <w:kern w:val="2"/>
-        </w:rPr>
-        <w:t xml:space="preserve">, DECLARO(A), para todos os fins de direito que tenho ciência de todos os problemas causados pela pandemia COVID-19 e dos riscos em relação ao contágio do </w:t>
-      </w:r>
-      <w:proofErr w:type="spellStart"/>
-      <w:r>
-        <w:rPr>
-          <w:rFonts w:ascii="Calibri" w:eastAsia="Calibri" w:hAnsi="Calibri" w:cs="Calibri"/>
-          <w:spacing w:val="2"/>
-          <w:kern w:val="2"/>
-        </w:rPr>
-        <w:t>coronavírus</w:t>
-      </w:r>
-      <w:proofErr w:type="spellEnd"/>
-      <w:r>
-        <w:rPr>
-          <w:rFonts w:ascii="Calibri" w:eastAsia="Calibri" w:hAnsi="Calibri" w:cs="Calibri"/>
-          <w:spacing w:val="2"/>
-          <w:kern w:val="2"/>
-        </w:rPr>
-        <w:t xml:space="preserve">, bem como, estou ciente de todas medidas adotadas pela Escola </w:t>
-      </w:r>
-      <w:r>
-        <w:rPr>
-          <w:rFonts w:ascii="Calibri" w:eastAsia="Calibri" w:hAnsi="Calibri" w:cs="Calibri"/>
-          <w:spacing w:val="2"/>
-          <w:kern w:val="2"/>
-          <w:highlight w:val="yellow"/>
-        </w:rPr>
-        <w:t xml:space="preserve">{{ </w:t>
-      </w:r>
-      <w:proofErr w:type="spellStart"/>
-      <w:r>
-        <w:rPr>
-          <w:rFonts w:ascii="Calibri" w:eastAsia="Calibri" w:hAnsi="Calibri" w:cs="Calibri"/>
-          <w:spacing w:val="2"/>
-          <w:kern w:val="2"/>
-          <w:highlight w:val="yellow"/>
-        </w:rPr>
-        <w:t>school</w:t>
-      </w:r>
-      <w:proofErr w:type="spellEnd"/>
-      <w:r>
-        <w:rPr>
-          <w:rFonts w:ascii="Calibri" w:eastAsia="Calibri" w:hAnsi="Calibri" w:cs="Calibri"/>
-          <w:spacing w:val="2"/>
-          <w:kern w:val="2"/>
-          <w:highlight w:val="yellow"/>
-        </w:rPr>
-        <w:t>[“</w:t>
-      </w:r>
-      <w:proofErr w:type="spellStart"/>
-      <w:r>
-        <w:rPr>
-          <w:rFonts w:ascii="Calibri" w:eastAsia="Calibri" w:hAnsi="Calibri" w:cs="Calibri"/>
-          <w:spacing w:val="2"/>
-          <w:kern w:val="2"/>
-          <w:highlight w:val="yellow"/>
-        </w:rPr>
-        <w:t>legal_name</w:t>
-      </w:r>
-      <w:proofErr w:type="spellEnd"/>
-      <w:r>
-        <w:rPr>
-          <w:rFonts w:ascii="Calibri" w:eastAsia="Calibri" w:hAnsi="Calibri" w:cs="Calibri"/>
-          <w:spacing w:val="2"/>
-          <w:kern w:val="2"/>
-          <w:highlight w:val="yellow"/>
-        </w:rPr>
-        <w:t xml:space="preserve">”] | </w:t>
-      </w:r>
-      <w:proofErr w:type="spellStart"/>
-      <w:r>
-        <w:rPr>
-          <w:rFonts w:ascii="Calibri" w:eastAsia="Calibri" w:hAnsi="Calibri" w:cs="Calibri"/>
-          <w:spacing w:val="2"/>
-          <w:kern w:val="2"/>
-          <w:highlight w:val="yellow"/>
-        </w:rPr>
-        <w:t>upper</w:t>
-      </w:r>
-      <w:proofErr w:type="spellEnd"/>
-      <w:r>
-        <w:rPr>
-          <w:rFonts w:ascii="Calibri" w:eastAsia="Calibri" w:hAnsi="Calibri" w:cs="Calibri"/>
-          <w:spacing w:val="2"/>
-          <w:kern w:val="2"/>
-          <w:highlight w:val="yellow"/>
-        </w:rPr>
-        <w:t xml:space="preserve"> }}</w:t>
+        <w:t>{{ school[“legal_name”] | upper }}</w:t>
       </w:r>
       <w:r>
         <w:rPr>
@@ -1189,7 +537,6 @@
         </w:rPr>
         <w:t xml:space="preserve">Declaro, ainda, que o retorno do(a) Aluno(a) às atividades escolares presenciais neste momento é realizado por minha livre e espontânea vontade, isentando a Escola </w:t>
       </w:r>
-      <w:proofErr w:type="gramStart"/>
       <w:r>
         <w:rPr>
           <w:rFonts w:ascii="Calibri" w:eastAsia="Calibri" w:hAnsi="Calibri" w:cs="Calibri"/>
@@ -1197,68 +544,7 @@
           <w:kern w:val="2"/>
           <w:highlight w:val="yellow"/>
         </w:rPr>
-        <w:t xml:space="preserve">{{ </w:t>
-      </w:r>
-      <w:proofErr w:type="spellStart"/>
-      <w:r>
-        <w:rPr>
-          <w:rFonts w:ascii="Calibri" w:eastAsia="Calibri" w:hAnsi="Calibri" w:cs="Calibri"/>
-          <w:spacing w:val="2"/>
-          <w:kern w:val="2"/>
-          <w:highlight w:val="yellow"/>
-        </w:rPr>
-        <w:t>school</w:t>
-      </w:r>
-      <w:proofErr w:type="spellEnd"/>
-      <w:proofErr w:type="gramEnd"/>
-      <w:r>
-        <w:rPr>
-          <w:rFonts w:ascii="Calibri" w:eastAsia="Calibri" w:hAnsi="Calibri" w:cs="Calibri"/>
-          <w:spacing w:val="2"/>
-          <w:kern w:val="2"/>
-          <w:highlight w:val="yellow"/>
-        </w:rPr>
-        <w:t>[“</w:t>
-      </w:r>
-      <w:proofErr w:type="spellStart"/>
-      <w:r>
-        <w:rPr>
-          <w:rFonts w:ascii="Calibri" w:eastAsia="Calibri" w:hAnsi="Calibri" w:cs="Calibri"/>
-          <w:spacing w:val="2"/>
-          <w:kern w:val="2"/>
-          <w:highlight w:val="yellow"/>
-        </w:rPr>
-        <w:t>legal_name</w:t>
-      </w:r>
-      <w:proofErr w:type="spellEnd"/>
-      <w:r>
-        <w:rPr>
-          <w:rFonts w:ascii="Calibri" w:eastAsia="Calibri" w:hAnsi="Calibri" w:cs="Calibri"/>
-          <w:spacing w:val="2"/>
-          <w:kern w:val="2"/>
-          <w:highlight w:val="yellow"/>
-        </w:rPr>
-        <w:t xml:space="preserve">”] | </w:t>
-      </w:r>
-      <w:proofErr w:type="spellStart"/>
-      <w:r>
-        <w:rPr>
-          <w:rFonts w:ascii="Calibri" w:eastAsia="Calibri" w:hAnsi="Calibri" w:cs="Calibri"/>
-          <w:spacing w:val="2"/>
-          <w:kern w:val="2"/>
-          <w:highlight w:val="yellow"/>
-        </w:rPr>
-        <w:t>upper</w:t>
-      </w:r>
-      <w:proofErr w:type="spellEnd"/>
-      <w:r>
-        <w:rPr>
-          <w:rFonts w:ascii="Calibri" w:eastAsia="Calibri" w:hAnsi="Calibri" w:cs="Calibri"/>
-          <w:spacing w:val="2"/>
-          <w:kern w:val="2"/>
-          <w:highlight w:val="yellow"/>
-        </w:rPr>
-        <w:t xml:space="preserve"> }}</w:t>
+        <w:t>{{ school[“legal_name”] | upper }}</w:t>
       </w:r>
       <w:r>
         <w:rPr>
@@ -1286,45 +572,8 @@
           <w:kern w:val="2"/>
         </w:rPr>
         <w:lastRenderedPageBreak/>
-        <w:t xml:space="preserve">Declaro ainda que fui devidamente </w:t>
-      </w:r>
-      <w:proofErr w:type="spellStart"/>
-      <w:r>
-        <w:rPr>
-          <w:rFonts w:ascii="Calibri" w:eastAsia="Calibri" w:hAnsi="Calibri" w:cs="Calibri"/>
-          <w:spacing w:val="2"/>
-          <w:kern w:val="2"/>
-        </w:rPr>
-        <w:t>informado</w:t>
-      </w:r>
-      <w:proofErr w:type="spellEnd"/>
-      <w:r>
-        <w:rPr>
-          <w:rFonts w:ascii="Calibri" w:eastAsia="Calibri" w:hAnsi="Calibri" w:cs="Calibri"/>
-          <w:spacing w:val="2"/>
-          <w:kern w:val="2"/>
-        </w:rPr>
-        <w:t xml:space="preserve"> que a qualquer momento posso optar pelo afastamento do(a) Aluno(a) das atividades escolares presenciais, devendo informar à coordenação pedagógica por escrito, através do </w:t>
-      </w:r>
-      <w:proofErr w:type="spellStart"/>
-      <w:r>
-        <w:rPr>
-          <w:rFonts w:ascii="Calibri" w:eastAsia="Calibri" w:hAnsi="Calibri" w:cs="Calibri"/>
-          <w:spacing w:val="2"/>
-          <w:kern w:val="2"/>
-        </w:rPr>
-        <w:t>email</w:t>
-      </w:r>
-      <w:proofErr w:type="spellEnd"/>
-      <w:r>
-        <w:rPr>
-          <w:rFonts w:ascii="Calibri" w:eastAsia="Calibri" w:hAnsi="Calibri" w:cs="Calibri"/>
-          <w:spacing w:val="2"/>
-          <w:kern w:val="2"/>
-        </w:rPr>
-        <w:t xml:space="preserve"> </w:t>
-      </w:r>
-      <w:proofErr w:type="gramStart"/>
+        <w:t xml:space="preserve">Declaro ainda que fui devidamente informado que a qualquer momento posso optar pelo afastamento do(a) Aluno(a) das atividades escolares presenciais, devendo informar à coordenação pedagógica por escrito, através do email </w:t>
+      </w:r>
       <w:r>
         <w:rPr>
           <w:rFonts w:ascii="Calibri" w:eastAsia="Calibri" w:hAnsi="Calibri" w:cs="Calibri"/>
@@ -1332,9 +581,8 @@
           <w:kern w:val="2"/>
           <w:highlight w:val="yellow"/>
         </w:rPr>
-        <w:t xml:space="preserve">{{ </w:t>
-      </w:r>
-      <w:proofErr w:type="spellStart"/>
+        <w:t>{{ school</w:t>
+      </w:r>
       <w:r>
         <w:rPr>
           <w:rFonts w:ascii="Calibri" w:eastAsia="Calibri" w:hAnsi="Calibri" w:cs="Calibri"/>
@@ -1342,9 +590,8 @@
           <w:kern w:val="2"/>
           <w:highlight w:val="yellow"/>
         </w:rPr>
-        <w:t>school</w:t>
-      </w:r>
-      <w:proofErr w:type="gramEnd"/>
+        <w:t>_email</w:t>
+      </w:r>
       <w:r>
         <w:rPr>
           <w:rFonts w:ascii="Calibri" w:eastAsia="Calibri" w:hAnsi="Calibri" w:cs="Calibri"/>
@@ -1352,37 +599,7 @@
           <w:kern w:val="2"/>
           <w:highlight w:val="yellow"/>
         </w:rPr>
-        <w:t>_email</w:t>
-      </w:r>
-      <w:proofErr w:type="spellEnd"/>
-      <w:r>
-        <w:rPr>
-          <w:rFonts w:ascii="Calibri" w:eastAsia="Calibri" w:hAnsi="Calibri" w:cs="Calibri"/>
-          <w:spacing w:val="2"/>
-          <w:kern w:val="2"/>
-          <w:highlight w:val="yellow"/>
-        </w:rPr>
-        <w:t xml:space="preserve"> | </w:t>
-      </w:r>
-      <w:proofErr w:type="spellStart"/>
-      <w:r>
-        <w:rPr>
-          <w:rFonts w:ascii="Calibri" w:eastAsia="Calibri" w:hAnsi="Calibri" w:cs="Calibri"/>
-          <w:spacing w:val="2"/>
-          <w:kern w:val="2"/>
-          <w:highlight w:val="yellow"/>
-        </w:rPr>
-        <w:t>upper</w:t>
-      </w:r>
-      <w:proofErr w:type="spellEnd"/>
-      <w:r>
-        <w:rPr>
-          <w:rFonts w:ascii="Calibri" w:eastAsia="Calibri" w:hAnsi="Calibri" w:cs="Calibri"/>
-          <w:spacing w:val="2"/>
-          <w:kern w:val="2"/>
-          <w:highlight w:val="yellow"/>
-        </w:rPr>
-        <w:t xml:space="preserve"> }}</w:t>
+        <w:t xml:space="preserve"> | upper }}</w:t>
       </w:r>
       <w:r>
         <w:rPr>
@@ -1434,104 +651,13 @@
           <w:highlight w:val="yellow"/>
           <w:lang w:val="en-US"/>
         </w:rPr>
-        <w:t>{</w:t>
-      </w:r>
-      <w:proofErr w:type="gramStart"/>
-      <w:r>
-        <w:rPr>
-          <w:rFonts w:ascii="Calibri" w:eastAsia="Calibri" w:hAnsi="Calibri" w:cs="Calibri"/>
-          <w:spacing w:val="2"/>
-          <w:kern w:val="2"/>
-          <w:highlight w:val="yellow"/>
-          <w:lang w:val="en-US"/>
-        </w:rPr>
-        <w:t xml:space="preserve">{ </w:t>
-      </w:r>
-      <w:proofErr w:type="spellStart"/>
-      <w:r>
-        <w:rPr>
-          <w:rFonts w:ascii="Calibri" w:eastAsia="Calibri" w:hAnsi="Calibri" w:cs="Calibri"/>
-          <w:spacing w:val="2"/>
-          <w:kern w:val="2"/>
-          <w:highlight w:val="yellow"/>
-          <w:lang w:val="en-US"/>
-        </w:rPr>
-        <w:t>title</w:t>
-      </w:r>
-      <w:proofErr w:type="gramEnd"/>
-      <w:r>
-        <w:rPr>
-          <w:rFonts w:ascii="Calibri" w:eastAsia="Calibri" w:hAnsi="Calibri" w:cs="Calibri"/>
-          <w:spacing w:val="2"/>
-          <w:kern w:val="2"/>
-          <w:highlight w:val="yellow"/>
-          <w:lang w:val="en-US"/>
-        </w:rPr>
-        <w:t>_case</w:t>
-      </w:r>
-      <w:proofErr w:type="spellEnd"/>
-      <w:r>
-        <w:rPr>
-          <w:rFonts w:ascii="Calibri" w:eastAsia="Calibri" w:hAnsi="Calibri" w:cs="Calibri"/>
-          <w:spacing w:val="2"/>
-          <w:kern w:val="2"/>
-          <w:highlight w:val="yellow"/>
-          <w:lang w:val="en-US"/>
-        </w:rPr>
-        <w:t>(</w:t>
-      </w:r>
-      <w:proofErr w:type="spellStart"/>
-      <w:r>
-        <w:rPr>
-          <w:rFonts w:ascii="Calibri" w:eastAsia="Calibri" w:hAnsi="Calibri" w:cs="Calibri"/>
-          <w:spacing w:val="2"/>
-          <w:kern w:val="2"/>
-          <w:highlight w:val="yellow"/>
-          <w:lang w:val="en-US"/>
-        </w:rPr>
-        <w:t>signature_local</w:t>
-      </w:r>
-      <w:proofErr w:type="spellEnd"/>
-      <w:r>
-        <w:rPr>
-          <w:rFonts w:ascii="Calibri" w:eastAsia="Calibri" w:hAnsi="Calibri" w:cs="Calibri"/>
-          <w:spacing w:val="2"/>
-          <w:kern w:val="2"/>
-          <w:highlight w:val="yellow"/>
-          <w:lang w:val="en-US"/>
-        </w:rPr>
-        <w:t xml:space="preserve"> | lower) }}, {{</w:t>
-      </w:r>
-      <w:proofErr w:type="spellStart"/>
-      <w:r>
-        <w:rPr>
-          <w:rFonts w:ascii="Calibri" w:eastAsia="Calibri" w:hAnsi="Calibri" w:cs="Calibri"/>
-          <w:spacing w:val="2"/>
-          <w:kern w:val="2"/>
-          <w:highlight w:val="yellow"/>
-          <w:lang w:val="en-US"/>
-        </w:rPr>
-        <w:t>signature_date</w:t>
-      </w:r>
-      <w:proofErr w:type="spellEnd"/>
-      <w:r>
-        <w:rPr>
-          <w:rFonts w:ascii="Calibri" w:eastAsia="Calibri" w:hAnsi="Calibri" w:cs="Calibri"/>
-          <w:spacing w:val="2"/>
-          <w:kern w:val="2"/>
-          <w:highlight w:val="yellow"/>
-          <w:lang w:val="en-US"/>
-        </w:rPr>
-        <w:t xml:space="preserve"> }}.</w:t>
+        <w:t>{{ title_case(signature_local | lower) }}, {{signature_date }}.</w:t>
       </w:r>
     </w:p>
     <w:tbl>
       <w:tblPr>
         <w:tblW w:w="11338" w:type="dxa"/>
         <w:tblInd w:w="-1347" w:type="dxa"/>
-        <w:tblBorders>
-          <w:insideV w:val="single" w:sz="8" w:space="0" w:color="000000"/>
-        </w:tblBorders>
         <w:tblCellMar>
           <w:left w:w="98" w:type="dxa"/>
         </w:tblCellMar>
@@ -1561,6 +687,7 @@
                 <w:kern w:val="2"/>
               </w:rPr>
             </w:pPr>
+            <w:bookmarkStart w:id="0" w:name="_GoBack"/>
             <w:r>
               <w:rPr>
                 <w:rFonts w:ascii="Calibri" w:eastAsia="Calibri" w:hAnsi="Calibri" w:cs="Calibri"/>
@@ -1568,27 +695,7 @@
                 <w:spacing w:val="2"/>
                 <w:kern w:val="2"/>
               </w:rPr>
-              <w:t>Responsável(</w:t>
-            </w:r>
-            <w:proofErr w:type="spellStart"/>
-            <w:r>
-              <w:rPr>
-                <w:rFonts w:ascii="Calibri" w:eastAsia="Calibri" w:hAnsi="Calibri" w:cs="Calibri"/>
-                <w:b/>
-                <w:spacing w:val="2"/>
-                <w:kern w:val="2"/>
-              </w:rPr>
-              <w:t>is</w:t>
-            </w:r>
-            <w:proofErr w:type="spellEnd"/>
-            <w:r>
-              <w:rPr>
-                <w:rFonts w:ascii="Calibri" w:eastAsia="Calibri" w:hAnsi="Calibri" w:cs="Calibri"/>
-                <w:b/>
-                <w:spacing w:val="2"/>
-                <w:kern w:val="2"/>
-              </w:rPr>
-              <w:t>)</w:t>
+              <w:t>Responsável(is)</w:t>
             </w:r>
             <w:r>
               <w:rPr>
@@ -1677,111 +784,7 @@
                 <w:highlight w:val="yellow"/>
                 <w:lang w:val="en-US"/>
               </w:rPr>
-              <w:t>{</w:t>
-            </w:r>
-            <w:proofErr w:type="gramStart"/>
-            <w:r>
-              <w:rPr>
-                <w:rFonts w:ascii="Calibri" w:eastAsia="Calibri" w:hAnsi="Calibri" w:cs="Calibri"/>
-                <w:color w:val="FFFFFF"/>
-                <w:spacing w:val="2"/>
-                <w:sz w:val="18"/>
-                <w:szCs w:val="18"/>
-                <w:highlight w:val="yellow"/>
-                <w:lang w:val="en-US"/>
-              </w:rPr>
-              <w:t xml:space="preserve">{ </w:t>
-            </w:r>
-            <w:proofErr w:type="spellStart"/>
-            <w:r>
-              <w:rPr>
-                <w:rFonts w:ascii="Calibri" w:eastAsia="Calibri" w:hAnsi="Calibri" w:cs="Calibri"/>
-                <w:color w:val="FFFFFF"/>
-                <w:spacing w:val="2"/>
-                <w:sz w:val="18"/>
-                <w:szCs w:val="18"/>
-                <w:highlight w:val="yellow"/>
-                <w:lang w:val="en-US"/>
-              </w:rPr>
-              <w:t>generate</w:t>
-            </w:r>
-            <w:proofErr w:type="gramEnd"/>
-            <w:r>
-              <w:rPr>
-                <w:rFonts w:ascii="Calibri" w:eastAsia="Calibri" w:hAnsi="Calibri" w:cs="Calibri"/>
-                <w:color w:val="FFFFFF"/>
-                <w:spacing w:val="2"/>
-                <w:sz w:val="18"/>
-                <w:szCs w:val="18"/>
-                <w:highlight w:val="yellow"/>
-                <w:lang w:val="en-US"/>
-              </w:rPr>
-              <w:t>_anchor</w:t>
-            </w:r>
-            <w:proofErr w:type="spellEnd"/>
-            <w:r>
-              <w:rPr>
-                <w:rFonts w:ascii="Calibri" w:eastAsia="Calibri" w:hAnsi="Calibri" w:cs="Calibri"/>
-                <w:color w:val="FFFFFF"/>
-                <w:spacing w:val="2"/>
-                <w:sz w:val="18"/>
-                <w:szCs w:val="18"/>
-                <w:highlight w:val="yellow"/>
-                <w:lang w:val="en-US"/>
-              </w:rPr>
-              <w:t>('</w:t>
-            </w:r>
-            <w:proofErr w:type="spellStart"/>
-            <w:r>
-              <w:rPr>
-                <w:rFonts w:ascii="Calibri" w:eastAsia="Calibri" w:hAnsi="Calibri" w:cs="Calibri"/>
-                <w:color w:val="FFFFFF"/>
-                <w:spacing w:val="2"/>
-                <w:sz w:val="18"/>
-                <w:szCs w:val="18"/>
-                <w:highlight w:val="yellow"/>
-                <w:lang w:val="en-US"/>
-              </w:rPr>
-              <w:t>signHere</w:t>
-            </w:r>
-            <w:proofErr w:type="spellEnd"/>
-            <w:r>
-              <w:rPr>
-                <w:rFonts w:ascii="Calibri" w:eastAsia="Calibri" w:hAnsi="Calibri" w:cs="Calibri"/>
-                <w:color w:val="FFFFFF"/>
-                <w:spacing w:val="2"/>
-                <w:sz w:val="18"/>
-                <w:szCs w:val="18"/>
-                <w:highlight w:val="yellow"/>
-                <w:lang w:val="en-US"/>
-              </w:rPr>
-              <w:t xml:space="preserve">', </w:t>
-            </w:r>
-            <w:proofErr w:type="spellStart"/>
-            <w:r>
-              <w:rPr>
-                <w:rFonts w:ascii="Calibri" w:eastAsia="Calibri" w:hAnsi="Calibri" w:cs="Calibri"/>
-                <w:color w:val="FFFFFF"/>
-                <w:spacing w:val="2"/>
-                <w:sz w:val="18"/>
-                <w:szCs w:val="18"/>
-                <w:highlight w:val="yellow"/>
-                <w:lang w:val="en-US"/>
-              </w:rPr>
-              <w:t>item.email</w:t>
-            </w:r>
-            <w:proofErr w:type="spellEnd"/>
-            <w:r>
-              <w:rPr>
-                <w:rFonts w:ascii="Calibri" w:eastAsia="Calibri" w:hAnsi="Calibri" w:cs="Calibri"/>
-                <w:color w:val="FFFFFF"/>
-                <w:spacing w:val="2"/>
-                <w:sz w:val="18"/>
-                <w:szCs w:val="18"/>
-                <w:highlight w:val="yellow"/>
-                <w:lang w:val="en-US"/>
-              </w:rPr>
-              <w:t>)  }}</w:t>
+              <w:t>{{ generate_anchor('signHere', item.email)  }}</w:t>
             </w:r>
           </w:p>
           <w:p>
@@ -1834,31 +837,7 @@
                 <w:highlight w:val="yellow"/>
                 <w:lang w:val="en-US"/>
               </w:rPr>
-              <w:t xml:space="preserve">{{ </w:t>
-            </w:r>
-            <w:proofErr w:type="spellStart"/>
-            <w:r>
-              <w:rPr>
-                <w:rFonts w:ascii="Calibri" w:eastAsia="Calibri" w:hAnsi="Calibri" w:cs="Calibri"/>
-                <w:b/>
-                <w:spacing w:val="2"/>
-                <w:kern w:val="2"/>
-                <w:highlight w:val="yellow"/>
-                <w:lang w:val="en-US"/>
-              </w:rPr>
-              <w:t>item.name.text</w:t>
-            </w:r>
-            <w:proofErr w:type="spellEnd"/>
-            <w:r>
-              <w:rPr>
-                <w:rFonts w:ascii="Calibri" w:eastAsia="Calibri" w:hAnsi="Calibri" w:cs="Calibri"/>
-                <w:b/>
-                <w:spacing w:val="2"/>
-                <w:kern w:val="2"/>
-                <w:highlight w:val="yellow"/>
-                <w:lang w:val="en-US"/>
-              </w:rPr>
-              <w:t xml:space="preserve"> | upper }}</w:t>
+              <w:t>{{ item.name.text | upper }}</w:t>
             </w:r>
           </w:p>
           <w:p>
@@ -1884,31 +863,7 @@
                 <w:highlight w:val="yellow"/>
                 <w:lang w:val="en-US"/>
               </w:rPr>
-              <w:t xml:space="preserve">{{ </w:t>
-            </w:r>
-            <w:proofErr w:type="spellStart"/>
-            <w:r>
-              <w:rPr>
-                <w:rFonts w:ascii="Calibri" w:eastAsia="Calibri" w:hAnsi="Calibri" w:cs="Calibri"/>
-                <w:b/>
-                <w:spacing w:val="2"/>
-                <w:kern w:val="2"/>
-                <w:highlight w:val="yellow"/>
-                <w:lang w:val="en-US"/>
-              </w:rPr>
-              <w:t>item.cpf</w:t>
-            </w:r>
-            <w:proofErr w:type="spellEnd"/>
-            <w:r>
-              <w:rPr>
-                <w:rFonts w:ascii="Calibri" w:eastAsia="Calibri" w:hAnsi="Calibri" w:cs="Calibri"/>
-                <w:b/>
-                <w:spacing w:val="2"/>
-                <w:kern w:val="2"/>
-                <w:highlight w:val="yellow"/>
-                <w:lang w:val="en-US"/>
-              </w:rPr>
-              <w:t xml:space="preserve"> }}</w:t>
+              <w:t>{{ item.cpf }}</w:t>
             </w:r>
           </w:p>
           <w:p>
@@ -1940,37 +895,12 @@
                 <w:highlight w:val="cyan"/>
                 <w:lang w:val="en-US"/>
               </w:rPr>
-              <w:t xml:space="preserve">{%p </w:t>
-            </w:r>
-            <w:proofErr w:type="spellStart"/>
-            <w:r>
-              <w:rPr>
-                <w:rFonts w:ascii="Calibri" w:eastAsia="Calibri" w:hAnsi="Calibri" w:cs="Calibri"/>
-                <w:spacing w:val="2"/>
-                <w:kern w:val="2"/>
-                <w:sz w:val="16"/>
-                <w:szCs w:val="16"/>
-                <w:highlight w:val="cyan"/>
-                <w:lang w:val="en-US"/>
-              </w:rPr>
-              <w:t>endfor</w:t>
-            </w:r>
-            <w:proofErr w:type="spellEnd"/>
-            <w:r>
-              <w:rPr>
-                <w:rFonts w:ascii="Calibri" w:eastAsia="Calibri" w:hAnsi="Calibri" w:cs="Calibri"/>
-                <w:spacing w:val="2"/>
-                <w:kern w:val="2"/>
-                <w:sz w:val="16"/>
-                <w:szCs w:val="16"/>
-                <w:highlight w:val="cyan"/>
-                <w:lang w:val="en-US"/>
-              </w:rPr>
-              <w:t xml:space="preserve"> %}</w:t>
+              <w:t>{%p endfor %}</w:t>
             </w:r>
           </w:p>
         </w:tc>
       </w:tr>
+      <w:bookmarkEnd w:id="0"/>
     </w:tbl>
     <w:p>
       <w:pPr>

</xml_diff>

<commit_message>
el-271: Ajustes no termo-retorno-atividades-presenciais-alunos.docx
</commit_message>
<xml_diff>
--- a/docassemble/docassemble/brcomeducalegal/data/templates/termo-retorno-atividades-presenciais-alunos.docx
+++ b/docassemble/docassemble/brcomeducalegal/data/templates/termo-retorno-atividades-presenciais-alunos.docx
@@ -79,7 +79,50 @@
           <w:kern w:val="2"/>
           <w:highlight w:val="yellow"/>
         </w:rPr>
-        <w:t>{{ school[“state”] }}</w:t>
+        <w:t xml:space="preserve">{{ </w:t>
+      </w:r>
+      <w:r>
+        <w:rPr>
+          <w:rFonts w:ascii="Calibri" w:eastAsia="Calibri" w:hAnsi="Calibri" w:cs="Calibri"/>
+          <w:spacing w:val="2"/>
+          <w:kern w:val="2"/>
+        </w:rPr>
+        <w:t>state_list_dict</w:t>
+      </w:r>
+      <w:r>
+        <w:rPr>
+          <w:rFonts w:ascii="Calibri" w:eastAsia="Calibri" w:hAnsi="Calibri" w:cs="Calibri"/>
+          <w:spacing w:val="2"/>
+          <w:kern w:val="2"/>
+        </w:rPr>
+        <w:t>[</w:t>
+      </w:r>
+      <w:r>
+        <w:rPr>
+          <w:rFonts w:ascii="Calibri" w:eastAsia="Calibri" w:hAnsi="Calibri" w:cs="Calibri"/>
+          <w:spacing w:val="2"/>
+          <w:kern w:val="2"/>
+          <w:highlight w:val="yellow"/>
+        </w:rPr>
+        <w:t>school[“state”]</w:t>
+      </w:r>
+      <w:r>
+        <w:rPr>
+          <w:rFonts w:ascii="Calibri" w:eastAsia="Calibri" w:hAnsi="Calibri" w:cs="Calibri"/>
+          <w:spacing w:val="2"/>
+          <w:kern w:val="2"/>
+          <w:highlight w:val="yellow"/>
+        </w:rPr>
+        <w:t>]</w:t>
+      </w:r>
+      <w:r>
+        <w:rPr>
+          <w:rFonts w:ascii="Calibri" w:eastAsia="Calibri" w:hAnsi="Calibri" w:cs="Calibri"/>
+          <w:spacing w:val="2"/>
+          <w:kern w:val="2"/>
+          <w:highlight w:val="yellow"/>
+        </w:rPr>
+        <w:t xml:space="preserve"> }}</w:t>
       </w:r>
       <w:r>
         <w:rPr>
@@ -114,7 +157,15 @@
           <w:spacing w:val="2"/>
           <w:kern w:val="2"/>
         </w:rPr>
-        <w:t xml:space="preserve">Considerando que a Escola </w:t>
+        <w:t>Co</w:t>
+      </w:r>
+      <w:r>
+        <w:rPr>
+          <w:rFonts w:ascii="Calibri" w:eastAsia="Calibri" w:hAnsi="Calibri" w:cs="Calibri"/>
+          <w:spacing w:val="2"/>
+          <w:kern w:val="2"/>
+        </w:rPr>
+        <w:t xml:space="preserve">nsiderando que o(a) </w:t>
       </w:r>
       <w:r>
         <w:rPr>
@@ -247,7 +298,23 @@
           <w:spacing w:val="2"/>
           <w:kern w:val="2"/>
         </w:rPr>
-        <w:t xml:space="preserve">, inscrito no CPF sob o n. </w:t>
+        <w:t>, inscrito</w:t>
+      </w:r>
+      <w:r>
+        <w:rPr>
+          <w:rFonts w:ascii="Calibri" w:eastAsia="Calibri" w:hAnsi="Calibri" w:cs="Calibri"/>
+          <w:spacing w:val="2"/>
+          <w:kern w:val="2"/>
+        </w:rPr>
+        <w:t>(a)</w:t>
+      </w:r>
+      <w:r>
+        <w:rPr>
+          <w:rFonts w:ascii="Calibri" w:eastAsia="Calibri" w:hAnsi="Calibri" w:cs="Calibri"/>
+          <w:spacing w:val="2"/>
+          <w:kern w:val="2"/>
+        </w:rPr>
+        <w:t xml:space="preserve"> no CPF sob o n. </w:t>
       </w:r>
       <w:r>
         <w:rPr>
@@ -264,7 +331,23 @@
           <w:spacing w:val="2"/>
           <w:kern w:val="2"/>
         </w:rPr>
-        <w:t xml:space="preserve">, portador da identidade RG </w:t>
+        <w:t>, portador</w:t>
+      </w:r>
+      <w:r>
+        <w:rPr>
+          <w:rFonts w:ascii="Calibri" w:eastAsia="Calibri" w:hAnsi="Calibri" w:cs="Calibri"/>
+          <w:spacing w:val="2"/>
+          <w:kern w:val="2"/>
+        </w:rPr>
+        <w:t>(a)</w:t>
+      </w:r>
+      <w:r>
+        <w:rPr>
+          <w:rFonts w:ascii="Calibri" w:eastAsia="Calibri" w:hAnsi="Calibri" w:cs="Calibri"/>
+          <w:spacing w:val="2"/>
+          <w:kern w:val="2"/>
+        </w:rPr>
+        <w:t xml:space="preserve"> da identidade RG </w:t>
       </w:r>
       <w:r>
         <w:rPr>
@@ -281,7 +364,23 @@
           <w:spacing w:val="2"/>
           <w:kern w:val="2"/>
         </w:rPr>
-        <w:t xml:space="preserve">, residente e domiciliado no endereço </w:t>
+        <w:t>, residente e domiciliado</w:t>
+      </w:r>
+      <w:r>
+        <w:rPr>
+          <w:rFonts w:ascii="Calibri" w:eastAsia="Calibri" w:hAnsi="Calibri" w:cs="Calibri"/>
+          <w:spacing w:val="2"/>
+          <w:kern w:val="2"/>
+        </w:rPr>
+        <w:t>(a)</w:t>
+      </w:r>
+      <w:r>
+        <w:rPr>
+          <w:rFonts w:ascii="Calibri" w:eastAsia="Calibri" w:hAnsi="Calibri" w:cs="Calibri"/>
+          <w:spacing w:val="2"/>
+          <w:kern w:val="2"/>
+        </w:rPr>
+        <w:t xml:space="preserve"> no endereço </w:t>
       </w:r>
       <w:r>
         <w:rPr>
@@ -571,8 +670,33 @@
           <w:spacing w:val="2"/>
           <w:kern w:val="2"/>
         </w:rPr>
-        <w:lastRenderedPageBreak/>
-        <w:t xml:space="preserve">Declaro ainda que fui devidamente informado que a qualquer momento posso optar pelo afastamento do(a) Aluno(a) das atividades escolares presenciais, devendo informar à coordenação pedagógica por escrito, através do email </w:t>
+        <w:t>Declaro ainda que fui devidamente informado</w:t>
+      </w:r>
+      <w:r>
+        <w:rPr>
+          <w:rFonts w:ascii="Calibri" w:eastAsia="Calibri" w:hAnsi="Calibri" w:cs="Calibri"/>
+          <w:spacing w:val="2"/>
+          <w:kern w:val="2"/>
+        </w:rPr>
+        <w:t>(a</w:t>
+      </w:r>
+      <w:bookmarkStart w:id="0" w:name="_GoBack"/>
+      <w:bookmarkEnd w:id="0"/>
+      <w:r>
+        <w:rPr>
+          <w:rFonts w:ascii="Calibri" w:eastAsia="Calibri" w:hAnsi="Calibri" w:cs="Calibri"/>
+          <w:spacing w:val="2"/>
+          <w:kern w:val="2"/>
+        </w:rPr>
+        <w:t>)</w:t>
+      </w:r>
+      <w:r>
+        <w:rPr>
+          <w:rFonts w:ascii="Calibri" w:eastAsia="Calibri" w:hAnsi="Calibri" w:cs="Calibri"/>
+          <w:spacing w:val="2"/>
+          <w:kern w:val="2"/>
+        </w:rPr>
+        <w:t xml:space="preserve"> que a qualquer momento posso optar pelo afastamento do(a) Aluno(a) das atividades escolares presenciais, devendo informar à coordenação pedagógica por escrito, através do email </w:t>
       </w:r>
       <w:r>
         <w:rPr>
@@ -626,6 +750,7 @@
           <w:spacing w:val="2"/>
           <w:kern w:val="2"/>
         </w:rPr>
+        <w:lastRenderedPageBreak/>
         <w:t>Por ser a expressão da verdade, firmo o presente para que produza seus efeitos legais.</w:t>
       </w:r>
     </w:p>
@@ -687,7 +812,6 @@
                 <w:kern w:val="2"/>
               </w:rPr>
             </w:pPr>
-            <w:bookmarkStart w:id="0" w:name="_GoBack"/>
             <w:r>
               <w:rPr>
                 <w:rFonts w:ascii="Calibri" w:eastAsia="Calibri" w:hAnsi="Calibri" w:cs="Calibri"/>
@@ -900,7 +1024,6 @@
           </w:p>
         </w:tc>
       </w:tr>
-      <w:bookmarkEnd w:id="0"/>
     </w:tbl>
     <w:p>
       <w:pPr>

</xml_diff>